<commit_message>
get ai service started
</commit_message>
<xml_diff>
--- a/Checkpoint I.docx
+++ b/Checkpoint I.docx
@@ -35,119 +35,189 @@
       </w:r>
     </w:p>
     <w:p>
-      <w:r>
-        <w:t xml:space="preserve">Using protos and </w:t>
-      </w:r>
-      <w:proofErr w:type="spellStart"/>
-      <w:r>
-        <w:t>gRPC</w:t>
-      </w:r>
-      <w:proofErr w:type="spellEnd"/>
-      <w:r>
-        <w:t xml:space="preserve"> for internal API</w:t>
+      <w:pPr>
+        <w:pStyle w:val="ListParagraph"/>
+        <w:numPr>
+          <w:ilvl w:val="0"/>
+          <w:numId w:val="2"/>
+        </w:numPr>
+      </w:pPr>
+      <w:r>
+        <w:t>CRUD Books</w:t>
+      </w:r>
+    </w:p>
+    <w:p>
+      <w:pPr>
+        <w:pStyle w:val="ListParagraph"/>
+        <w:numPr>
+          <w:ilvl w:val="0"/>
+          <w:numId w:val="2"/>
+        </w:numPr>
+      </w:pPr>
+      <w:r>
+        <w:t>UI saves books on type</w:t>
+      </w:r>
+    </w:p>
+    <w:p>
+      <w:pPr>
+        <w:pStyle w:val="ListParagraph"/>
+        <w:numPr>
+          <w:ilvl w:val="0"/>
+          <w:numId w:val="2"/>
+        </w:numPr>
+      </w:pPr>
+      <w:r>
+        <w:t>AI service started</w:t>
+      </w:r>
+    </w:p>
+    <w:p>
+      <w:pPr>
+        <w:pStyle w:val="ListParagraph"/>
+        <w:numPr>
+          <w:ilvl w:val="0"/>
+          <w:numId w:val="2"/>
+        </w:numPr>
+      </w:pPr>
+      <w:r>
+        <w:t>UI cleaned up a bit</w:t>
+      </w:r>
+    </w:p>
+    <w:p>
+      <w:pPr>
+        <w:pStyle w:val="Heading1"/>
+        <w:rPr>
+          <w:rFonts w:eastAsia="Times New Roman"/>
+        </w:rPr>
+      </w:pPr>
+      <w:r>
+        <w:rPr>
+          <w:rFonts w:eastAsia="Times New Roman"/>
+        </w:rPr>
+        <w:t>D</w:t>
+      </w:r>
+      <w:r>
+        <w:rPr>
+          <w:rFonts w:eastAsia="Times New Roman"/>
+        </w:rPr>
+        <w:t xml:space="preserve">ifficulties </w:t>
+      </w:r>
+      <w:r>
+        <w:rPr>
+          <w:rFonts w:eastAsia="Times New Roman"/>
+        </w:rPr>
+        <w:t>B</w:t>
+      </w:r>
+      <w:r>
+        <w:rPr>
+          <w:rFonts w:eastAsia="Times New Roman"/>
+        </w:rPr>
+        <w:t xml:space="preserve">arring </w:t>
+      </w:r>
+      <w:r>
+        <w:rPr>
+          <w:rFonts w:eastAsia="Times New Roman"/>
+        </w:rPr>
+        <w:t>P</w:t>
+      </w:r>
+      <w:r>
+        <w:rPr>
+          <w:rFonts w:eastAsia="Times New Roman"/>
+        </w:rPr>
+        <w:t>rogress</w:t>
+      </w:r>
+    </w:p>
+    <w:p>
+      <w:pPr>
+        <w:pStyle w:val="ListParagraph"/>
+        <w:numPr>
+          <w:ilvl w:val="0"/>
+          <w:numId w:val="3"/>
+        </w:numPr>
+      </w:pPr>
+      <w:r>
+        <w:t>Learn grpc with python</w:t>
       </w:r>
       <w:bookmarkStart w:id="0" w:name="_GoBack"/>
       <w:bookmarkEnd w:id="0"/>
-      <w:r>
-        <w:t>’s. All services are running in their basic form except AI. User creation works along with authentication. Authentication saved in cookies. UI started but just the beginnings.</w:t>
-      </w:r>
     </w:p>
     <w:p>
       <w:pPr>
-        <w:pStyle w:val="Heading1"/>
-        <w:rPr>
-          <w:rFonts w:eastAsia="Times New Roman"/>
-        </w:rPr>
-      </w:pPr>
-      <w:r>
-        <w:rPr>
-          <w:rFonts w:eastAsia="Times New Roman"/>
-        </w:rPr>
-        <w:t>D</w:t>
-      </w:r>
-      <w:r>
-        <w:rPr>
-          <w:rFonts w:eastAsia="Times New Roman"/>
-        </w:rPr>
-        <w:t xml:space="preserve">ifficulties </w:t>
-      </w:r>
-      <w:r>
-        <w:rPr>
-          <w:rFonts w:eastAsia="Times New Roman"/>
-        </w:rPr>
-        <w:t>B</w:t>
-      </w:r>
-      <w:r>
-        <w:rPr>
-          <w:rFonts w:eastAsia="Times New Roman"/>
-        </w:rPr>
-        <w:t xml:space="preserve">arring </w:t>
-      </w:r>
-      <w:r>
-        <w:rPr>
-          <w:rFonts w:eastAsia="Times New Roman"/>
-        </w:rPr>
-        <w:t>P</w:t>
-      </w:r>
-      <w:r>
-        <w:rPr>
-          <w:rFonts w:eastAsia="Times New Roman"/>
-        </w:rPr>
-        <w:t>rogress</w:t>
+        <w:pStyle w:val="ListParagraph"/>
+        <w:numPr>
+          <w:ilvl w:val="0"/>
+          <w:numId w:val="3"/>
+        </w:numPr>
+      </w:pPr>
+      <w:r>
+        <w:t>Learning enough of the tensorflow library to utilize ai models.</w:t>
       </w:r>
     </w:p>
     <w:p>
-      <w:r>
-        <w:t>The hardest thing is just relearning Vue for the frontend.</w:t>
+      <w:pPr>
+        <w:pStyle w:val="Heading1"/>
+        <w:rPr>
+          <w:rFonts w:eastAsia="Times New Roman"/>
+        </w:rPr>
+      </w:pPr>
+      <w:r>
+        <w:rPr>
+          <w:rFonts w:eastAsia="Times New Roman"/>
+        </w:rPr>
+        <w:t>P</w:t>
+      </w:r>
+      <w:r>
+        <w:rPr>
+          <w:rFonts w:eastAsia="Times New Roman"/>
+        </w:rPr>
+        <w:t xml:space="preserve">ossible </w:t>
+      </w:r>
+      <w:r>
+        <w:rPr>
+          <w:rFonts w:eastAsia="Times New Roman"/>
+        </w:rPr>
+        <w:t>C</w:t>
+      </w:r>
+      <w:r>
+        <w:rPr>
+          <w:rFonts w:eastAsia="Times New Roman"/>
+        </w:rPr>
+        <w:t xml:space="preserve">hanges to </w:t>
+      </w:r>
+      <w:r>
+        <w:rPr>
+          <w:rFonts w:eastAsia="Times New Roman"/>
+        </w:rPr>
+        <w:t>M</w:t>
+      </w:r>
+      <w:r>
+        <w:rPr>
+          <w:rFonts w:eastAsia="Times New Roman"/>
+        </w:rPr>
+        <w:t>ilestones</w:t>
       </w:r>
     </w:p>
     <w:p>
       <w:pPr>
-        <w:pStyle w:val="Heading1"/>
-        <w:rPr>
-          <w:rFonts w:eastAsia="Times New Roman"/>
-        </w:rPr>
-      </w:pPr>
-      <w:r>
-        <w:rPr>
-          <w:rFonts w:eastAsia="Times New Roman"/>
-        </w:rPr>
-        <w:t>P</w:t>
-      </w:r>
-      <w:r>
-        <w:rPr>
-          <w:rFonts w:eastAsia="Times New Roman"/>
-        </w:rPr>
-        <w:t xml:space="preserve">ossible </w:t>
-      </w:r>
-      <w:r>
-        <w:rPr>
-          <w:rFonts w:eastAsia="Times New Roman"/>
-        </w:rPr>
-        <w:t>C</w:t>
-      </w:r>
-      <w:r>
-        <w:rPr>
-          <w:rFonts w:eastAsia="Times New Roman"/>
-        </w:rPr>
-        <w:t xml:space="preserve">hanges to </w:t>
-      </w:r>
-      <w:r>
-        <w:rPr>
-          <w:rFonts w:eastAsia="Times New Roman"/>
-        </w:rPr>
-        <w:t>M</w:t>
-      </w:r>
-      <w:r>
-        <w:rPr>
-          <w:rFonts w:eastAsia="Times New Roman"/>
-        </w:rPr>
-        <w:t>ilestones</w:t>
+        <w:pStyle w:val="ListParagraph"/>
+        <w:numPr>
+          <w:ilvl w:val="0"/>
+          <w:numId w:val="4"/>
+        </w:numPr>
+      </w:pPr>
+      <w:r>
+        <w:t>Removing web sockets as its not needed.</w:t>
       </w:r>
     </w:p>
     <w:p>
-      <w:r>
-        <w:t>On track as of now.</w:t>
+      <w:pPr>
+        <w:pStyle w:val="ListParagraph"/>
+        <w:numPr>
+          <w:ilvl w:val="0"/>
+          <w:numId w:val="4"/>
+        </w:numPr>
+      </w:pPr>
+      <w:r>
+        <w:t>Replace time for web sockets with time figuring out python and tensorflow.</w:t>
       </w:r>
     </w:p>
     <w:p>
@@ -207,8 +277,15 @@
       </w:r>
     </w:p>
     <w:p>
-      <w:r>
-        <w:t>Not as of now.</w:t>
+      <w:pPr>
+        <w:pStyle w:val="ListParagraph"/>
+        <w:numPr>
+          <w:ilvl w:val="0"/>
+          <w:numId w:val="5"/>
+        </w:numPr>
+      </w:pPr>
+      <w:r>
+        <w:t>Not that I know of</w:t>
       </w:r>
     </w:p>
     <w:p/>
@@ -225,6 +302,119 @@
 <file path=word/numbering.xml><?xml version="1.0" encoding="utf-8"?>
 <w:numbering xmlns:wpc="http://schemas.microsoft.com/office/word/2010/wordprocessingCanvas" xmlns:cx="http://schemas.microsoft.com/office/drawing/2014/chartex" xmlns:cx1="http://schemas.microsoft.com/office/drawing/2015/9/8/chartex" xmlns:cx2="http://schemas.microsoft.com/office/drawing/2015/10/21/chartex" xmlns:cx3="http://schemas.microsoft.com/office/drawing/2016/5/9/chartex" xmlns:cx4="http://schemas.microsoft.com/office/drawing/2016/5/10/chartex" xmlns:cx5="http://schemas.microsoft.com/office/drawing/2016/5/11/chartex" xmlns:cx6="http://schemas.microsoft.com/office/drawing/2016/5/12/chartex" xmlns:cx7="http://schemas.microsoft.com/office/drawing/2016/5/13/chartex" xmlns:cx8="http://schemas.microsoft.com/office/drawing/2016/5/14/chartex" xmlns:mc="http://schemas.openxmlformats.org/markup-compatibility/2006" xmlns:aink="http://schemas.microsoft.com/office/drawing/2016/ink" xmlns:am3d="http://schemas.microsoft.com/office/drawing/2017/model3d" xmlns:o="urn:schemas-microsoft-com:office:office" xmlns:r="http://schemas.openxmlformats.org/officeDocument/2006/relationships" xmlns:m="http://schemas.openxmlformats.org/officeDocument/2006/math" xmlns:v="urn:schemas-microsoft-com:vml" xmlns:wp14="http://schemas.microsoft.com/office/word/2010/wordprocessingDrawing" xmlns:wp="http://schemas.openxmlformats.org/drawingml/2006/wordprocessingDrawing" xmlns:w10="urn:schemas-microsoft-com:office:word" xmlns:w="http://schemas.openxmlformats.org/wordprocessingml/2006/main" xmlns:w14="http://schemas.microsoft.com/office/word/2010/wordml" xmlns:w15="http://schemas.microsoft.com/office/word/2012/wordml" xmlns:w16cid="http://schemas.microsoft.com/office/word/2016/wordml/cid" xmlns:w16se="http://schemas.microsoft.com/office/word/2015/wordml/symex" xmlns:wpg="http://schemas.microsoft.com/office/word/2010/wordprocessingGroup" xmlns:wpi="http://schemas.microsoft.com/office/word/2010/wordprocessingInk" xmlns:wne="http://schemas.microsoft.com/office/word/2006/wordml" xmlns:wps="http://schemas.microsoft.com/office/word/2010/wordprocessingShape" mc:Ignorable="w14 w15 w16se w16cid wp14">
   <w:abstractNum w:abstractNumId="0" w15:restartNumberingAfterBreak="0">
+    <w:nsid w:val="36BA3E02"/>
+    <w:multiLevelType w:val="hybridMultilevel"/>
+    <w:tmpl w:val="1D523964"/>
+    <w:lvl w:ilvl="0" w:tplc="04090001">
+      <w:start w:val="1"/>
+      <w:numFmt w:val="bullet"/>
+      <w:lvlText w:val=""/>
+      <w:lvlJc w:val="left"/>
+      <w:pPr>
+        <w:ind w:left="720" w:hanging="360"/>
+      </w:pPr>
+      <w:rPr>
+        <w:rFonts w:ascii="Symbol" w:hAnsi="Symbol" w:hint="default"/>
+      </w:rPr>
+    </w:lvl>
+    <w:lvl w:ilvl="1" w:tplc="04090003" w:tentative="1">
+      <w:start w:val="1"/>
+      <w:numFmt w:val="bullet"/>
+      <w:lvlText w:val="o"/>
+      <w:lvlJc w:val="left"/>
+      <w:pPr>
+        <w:ind w:left="1440" w:hanging="360"/>
+      </w:pPr>
+      <w:rPr>
+        <w:rFonts w:ascii="Courier New" w:hAnsi="Courier New" w:cs="Courier New" w:hint="default"/>
+      </w:rPr>
+    </w:lvl>
+    <w:lvl w:ilvl="2" w:tplc="04090005" w:tentative="1">
+      <w:start w:val="1"/>
+      <w:numFmt w:val="bullet"/>
+      <w:lvlText w:val=""/>
+      <w:lvlJc w:val="left"/>
+      <w:pPr>
+        <w:ind w:left="2160" w:hanging="360"/>
+      </w:pPr>
+      <w:rPr>
+        <w:rFonts w:ascii="Wingdings" w:hAnsi="Wingdings" w:hint="default"/>
+      </w:rPr>
+    </w:lvl>
+    <w:lvl w:ilvl="3" w:tplc="04090001" w:tentative="1">
+      <w:start w:val="1"/>
+      <w:numFmt w:val="bullet"/>
+      <w:lvlText w:val=""/>
+      <w:lvlJc w:val="left"/>
+      <w:pPr>
+        <w:ind w:left="2880" w:hanging="360"/>
+      </w:pPr>
+      <w:rPr>
+        <w:rFonts w:ascii="Symbol" w:hAnsi="Symbol" w:hint="default"/>
+      </w:rPr>
+    </w:lvl>
+    <w:lvl w:ilvl="4" w:tplc="04090003" w:tentative="1">
+      <w:start w:val="1"/>
+      <w:numFmt w:val="bullet"/>
+      <w:lvlText w:val="o"/>
+      <w:lvlJc w:val="left"/>
+      <w:pPr>
+        <w:ind w:left="3600" w:hanging="360"/>
+      </w:pPr>
+      <w:rPr>
+        <w:rFonts w:ascii="Courier New" w:hAnsi="Courier New" w:cs="Courier New" w:hint="default"/>
+      </w:rPr>
+    </w:lvl>
+    <w:lvl w:ilvl="5" w:tplc="04090005" w:tentative="1">
+      <w:start w:val="1"/>
+      <w:numFmt w:val="bullet"/>
+      <w:lvlText w:val=""/>
+      <w:lvlJc w:val="left"/>
+      <w:pPr>
+        <w:ind w:left="4320" w:hanging="360"/>
+      </w:pPr>
+      <w:rPr>
+        <w:rFonts w:ascii="Wingdings" w:hAnsi="Wingdings" w:hint="default"/>
+      </w:rPr>
+    </w:lvl>
+    <w:lvl w:ilvl="6" w:tplc="04090001" w:tentative="1">
+      <w:start w:val="1"/>
+      <w:numFmt w:val="bullet"/>
+      <w:lvlText w:val=""/>
+      <w:lvlJc w:val="left"/>
+      <w:pPr>
+        <w:ind w:left="5040" w:hanging="360"/>
+      </w:pPr>
+      <w:rPr>
+        <w:rFonts w:ascii="Symbol" w:hAnsi="Symbol" w:hint="default"/>
+      </w:rPr>
+    </w:lvl>
+    <w:lvl w:ilvl="7" w:tplc="04090003" w:tentative="1">
+      <w:start w:val="1"/>
+      <w:numFmt w:val="bullet"/>
+      <w:lvlText w:val="o"/>
+      <w:lvlJc w:val="left"/>
+      <w:pPr>
+        <w:ind w:left="5760" w:hanging="360"/>
+      </w:pPr>
+      <w:rPr>
+        <w:rFonts w:ascii="Courier New" w:hAnsi="Courier New" w:cs="Courier New" w:hint="default"/>
+      </w:rPr>
+    </w:lvl>
+    <w:lvl w:ilvl="8" w:tplc="04090005" w:tentative="1">
+      <w:start w:val="1"/>
+      <w:numFmt w:val="bullet"/>
+      <w:lvlText w:val=""/>
+      <w:lvlJc w:val="left"/>
+      <w:pPr>
+        <w:ind w:left="6480" w:hanging="360"/>
+      </w:pPr>
+      <w:rPr>
+        <w:rFonts w:ascii="Wingdings" w:hAnsi="Wingdings" w:hint="default"/>
+      </w:rPr>
+    </w:lvl>
+  </w:abstractNum>
+  <w:abstractNum w:abstractNumId="1" w15:restartNumberingAfterBreak="0">
     <w:nsid w:val="42CA0F9B"/>
     <w:multiLevelType w:val="multilevel"/>
     <w:tmpl w:val="AAC6194A"/>
@@ -373,8 +563,359 @@
       </w:rPr>
     </w:lvl>
   </w:abstractNum>
+  <w:abstractNum w:abstractNumId="2" w15:restartNumberingAfterBreak="0">
+    <w:nsid w:val="5D9F57DD"/>
+    <w:multiLevelType w:val="hybridMultilevel"/>
+    <w:tmpl w:val="1EECA2F6"/>
+    <w:lvl w:ilvl="0" w:tplc="04090001">
+      <w:start w:val="1"/>
+      <w:numFmt w:val="bullet"/>
+      <w:lvlText w:val=""/>
+      <w:lvlJc w:val="left"/>
+      <w:pPr>
+        <w:ind w:left="720" w:hanging="360"/>
+      </w:pPr>
+      <w:rPr>
+        <w:rFonts w:ascii="Symbol" w:hAnsi="Symbol" w:hint="default"/>
+      </w:rPr>
+    </w:lvl>
+    <w:lvl w:ilvl="1" w:tplc="04090003" w:tentative="1">
+      <w:start w:val="1"/>
+      <w:numFmt w:val="bullet"/>
+      <w:lvlText w:val="o"/>
+      <w:lvlJc w:val="left"/>
+      <w:pPr>
+        <w:ind w:left="1440" w:hanging="360"/>
+      </w:pPr>
+      <w:rPr>
+        <w:rFonts w:ascii="Courier New" w:hAnsi="Courier New" w:cs="Courier New" w:hint="default"/>
+      </w:rPr>
+    </w:lvl>
+    <w:lvl w:ilvl="2" w:tplc="04090005" w:tentative="1">
+      <w:start w:val="1"/>
+      <w:numFmt w:val="bullet"/>
+      <w:lvlText w:val=""/>
+      <w:lvlJc w:val="left"/>
+      <w:pPr>
+        <w:ind w:left="2160" w:hanging="360"/>
+      </w:pPr>
+      <w:rPr>
+        <w:rFonts w:ascii="Wingdings" w:hAnsi="Wingdings" w:hint="default"/>
+      </w:rPr>
+    </w:lvl>
+    <w:lvl w:ilvl="3" w:tplc="04090001" w:tentative="1">
+      <w:start w:val="1"/>
+      <w:numFmt w:val="bullet"/>
+      <w:lvlText w:val=""/>
+      <w:lvlJc w:val="left"/>
+      <w:pPr>
+        <w:ind w:left="2880" w:hanging="360"/>
+      </w:pPr>
+      <w:rPr>
+        <w:rFonts w:ascii="Symbol" w:hAnsi="Symbol" w:hint="default"/>
+      </w:rPr>
+    </w:lvl>
+    <w:lvl w:ilvl="4" w:tplc="04090003" w:tentative="1">
+      <w:start w:val="1"/>
+      <w:numFmt w:val="bullet"/>
+      <w:lvlText w:val="o"/>
+      <w:lvlJc w:val="left"/>
+      <w:pPr>
+        <w:ind w:left="3600" w:hanging="360"/>
+      </w:pPr>
+      <w:rPr>
+        <w:rFonts w:ascii="Courier New" w:hAnsi="Courier New" w:cs="Courier New" w:hint="default"/>
+      </w:rPr>
+    </w:lvl>
+    <w:lvl w:ilvl="5" w:tplc="04090005" w:tentative="1">
+      <w:start w:val="1"/>
+      <w:numFmt w:val="bullet"/>
+      <w:lvlText w:val=""/>
+      <w:lvlJc w:val="left"/>
+      <w:pPr>
+        <w:ind w:left="4320" w:hanging="360"/>
+      </w:pPr>
+      <w:rPr>
+        <w:rFonts w:ascii="Wingdings" w:hAnsi="Wingdings" w:hint="default"/>
+      </w:rPr>
+    </w:lvl>
+    <w:lvl w:ilvl="6" w:tplc="04090001" w:tentative="1">
+      <w:start w:val="1"/>
+      <w:numFmt w:val="bullet"/>
+      <w:lvlText w:val=""/>
+      <w:lvlJc w:val="left"/>
+      <w:pPr>
+        <w:ind w:left="5040" w:hanging="360"/>
+      </w:pPr>
+      <w:rPr>
+        <w:rFonts w:ascii="Symbol" w:hAnsi="Symbol" w:hint="default"/>
+      </w:rPr>
+    </w:lvl>
+    <w:lvl w:ilvl="7" w:tplc="04090003" w:tentative="1">
+      <w:start w:val="1"/>
+      <w:numFmt w:val="bullet"/>
+      <w:lvlText w:val="o"/>
+      <w:lvlJc w:val="left"/>
+      <w:pPr>
+        <w:ind w:left="5760" w:hanging="360"/>
+      </w:pPr>
+      <w:rPr>
+        <w:rFonts w:ascii="Courier New" w:hAnsi="Courier New" w:cs="Courier New" w:hint="default"/>
+      </w:rPr>
+    </w:lvl>
+    <w:lvl w:ilvl="8" w:tplc="04090005" w:tentative="1">
+      <w:start w:val="1"/>
+      <w:numFmt w:val="bullet"/>
+      <w:lvlText w:val=""/>
+      <w:lvlJc w:val="left"/>
+      <w:pPr>
+        <w:ind w:left="6480" w:hanging="360"/>
+      </w:pPr>
+      <w:rPr>
+        <w:rFonts w:ascii="Wingdings" w:hAnsi="Wingdings" w:hint="default"/>
+      </w:rPr>
+    </w:lvl>
+  </w:abstractNum>
+  <w:abstractNum w:abstractNumId="3" w15:restartNumberingAfterBreak="0">
+    <w:nsid w:val="6F8478BE"/>
+    <w:multiLevelType w:val="hybridMultilevel"/>
+    <w:tmpl w:val="A2DECBD4"/>
+    <w:lvl w:ilvl="0" w:tplc="04090001">
+      <w:start w:val="1"/>
+      <w:numFmt w:val="bullet"/>
+      <w:lvlText w:val=""/>
+      <w:lvlJc w:val="left"/>
+      <w:pPr>
+        <w:ind w:left="720" w:hanging="360"/>
+      </w:pPr>
+      <w:rPr>
+        <w:rFonts w:ascii="Symbol" w:hAnsi="Symbol" w:hint="default"/>
+      </w:rPr>
+    </w:lvl>
+    <w:lvl w:ilvl="1" w:tplc="04090003" w:tentative="1">
+      <w:start w:val="1"/>
+      <w:numFmt w:val="bullet"/>
+      <w:lvlText w:val="o"/>
+      <w:lvlJc w:val="left"/>
+      <w:pPr>
+        <w:ind w:left="1440" w:hanging="360"/>
+      </w:pPr>
+      <w:rPr>
+        <w:rFonts w:ascii="Courier New" w:hAnsi="Courier New" w:cs="Courier New" w:hint="default"/>
+      </w:rPr>
+    </w:lvl>
+    <w:lvl w:ilvl="2" w:tplc="04090005" w:tentative="1">
+      <w:start w:val="1"/>
+      <w:numFmt w:val="bullet"/>
+      <w:lvlText w:val=""/>
+      <w:lvlJc w:val="left"/>
+      <w:pPr>
+        <w:ind w:left="2160" w:hanging="360"/>
+      </w:pPr>
+      <w:rPr>
+        <w:rFonts w:ascii="Wingdings" w:hAnsi="Wingdings" w:hint="default"/>
+      </w:rPr>
+    </w:lvl>
+    <w:lvl w:ilvl="3" w:tplc="04090001" w:tentative="1">
+      <w:start w:val="1"/>
+      <w:numFmt w:val="bullet"/>
+      <w:lvlText w:val=""/>
+      <w:lvlJc w:val="left"/>
+      <w:pPr>
+        <w:ind w:left="2880" w:hanging="360"/>
+      </w:pPr>
+      <w:rPr>
+        <w:rFonts w:ascii="Symbol" w:hAnsi="Symbol" w:hint="default"/>
+      </w:rPr>
+    </w:lvl>
+    <w:lvl w:ilvl="4" w:tplc="04090003" w:tentative="1">
+      <w:start w:val="1"/>
+      <w:numFmt w:val="bullet"/>
+      <w:lvlText w:val="o"/>
+      <w:lvlJc w:val="left"/>
+      <w:pPr>
+        <w:ind w:left="3600" w:hanging="360"/>
+      </w:pPr>
+      <w:rPr>
+        <w:rFonts w:ascii="Courier New" w:hAnsi="Courier New" w:cs="Courier New" w:hint="default"/>
+      </w:rPr>
+    </w:lvl>
+    <w:lvl w:ilvl="5" w:tplc="04090005" w:tentative="1">
+      <w:start w:val="1"/>
+      <w:numFmt w:val="bullet"/>
+      <w:lvlText w:val=""/>
+      <w:lvlJc w:val="left"/>
+      <w:pPr>
+        <w:ind w:left="4320" w:hanging="360"/>
+      </w:pPr>
+      <w:rPr>
+        <w:rFonts w:ascii="Wingdings" w:hAnsi="Wingdings" w:hint="default"/>
+      </w:rPr>
+    </w:lvl>
+    <w:lvl w:ilvl="6" w:tplc="04090001" w:tentative="1">
+      <w:start w:val="1"/>
+      <w:numFmt w:val="bullet"/>
+      <w:lvlText w:val=""/>
+      <w:lvlJc w:val="left"/>
+      <w:pPr>
+        <w:ind w:left="5040" w:hanging="360"/>
+      </w:pPr>
+      <w:rPr>
+        <w:rFonts w:ascii="Symbol" w:hAnsi="Symbol" w:hint="default"/>
+      </w:rPr>
+    </w:lvl>
+    <w:lvl w:ilvl="7" w:tplc="04090003" w:tentative="1">
+      <w:start w:val="1"/>
+      <w:numFmt w:val="bullet"/>
+      <w:lvlText w:val="o"/>
+      <w:lvlJc w:val="left"/>
+      <w:pPr>
+        <w:ind w:left="5760" w:hanging="360"/>
+      </w:pPr>
+      <w:rPr>
+        <w:rFonts w:ascii="Courier New" w:hAnsi="Courier New" w:cs="Courier New" w:hint="default"/>
+      </w:rPr>
+    </w:lvl>
+    <w:lvl w:ilvl="8" w:tplc="04090005" w:tentative="1">
+      <w:start w:val="1"/>
+      <w:numFmt w:val="bullet"/>
+      <w:lvlText w:val=""/>
+      <w:lvlJc w:val="left"/>
+      <w:pPr>
+        <w:ind w:left="6480" w:hanging="360"/>
+      </w:pPr>
+      <w:rPr>
+        <w:rFonts w:ascii="Wingdings" w:hAnsi="Wingdings" w:hint="default"/>
+      </w:rPr>
+    </w:lvl>
+  </w:abstractNum>
+  <w:abstractNum w:abstractNumId="4" w15:restartNumberingAfterBreak="0">
+    <w:nsid w:val="78BD3A08"/>
+    <w:multiLevelType w:val="hybridMultilevel"/>
+    <w:tmpl w:val="12744A86"/>
+    <w:lvl w:ilvl="0" w:tplc="04090001">
+      <w:start w:val="1"/>
+      <w:numFmt w:val="bullet"/>
+      <w:lvlText w:val=""/>
+      <w:lvlJc w:val="left"/>
+      <w:pPr>
+        <w:ind w:left="720" w:hanging="360"/>
+      </w:pPr>
+      <w:rPr>
+        <w:rFonts w:ascii="Symbol" w:hAnsi="Symbol" w:hint="default"/>
+      </w:rPr>
+    </w:lvl>
+    <w:lvl w:ilvl="1" w:tplc="04090003" w:tentative="1">
+      <w:start w:val="1"/>
+      <w:numFmt w:val="bullet"/>
+      <w:lvlText w:val="o"/>
+      <w:lvlJc w:val="left"/>
+      <w:pPr>
+        <w:ind w:left="1440" w:hanging="360"/>
+      </w:pPr>
+      <w:rPr>
+        <w:rFonts w:ascii="Courier New" w:hAnsi="Courier New" w:cs="Courier New" w:hint="default"/>
+      </w:rPr>
+    </w:lvl>
+    <w:lvl w:ilvl="2" w:tplc="04090005" w:tentative="1">
+      <w:start w:val="1"/>
+      <w:numFmt w:val="bullet"/>
+      <w:lvlText w:val=""/>
+      <w:lvlJc w:val="left"/>
+      <w:pPr>
+        <w:ind w:left="2160" w:hanging="360"/>
+      </w:pPr>
+      <w:rPr>
+        <w:rFonts w:ascii="Wingdings" w:hAnsi="Wingdings" w:hint="default"/>
+      </w:rPr>
+    </w:lvl>
+    <w:lvl w:ilvl="3" w:tplc="04090001" w:tentative="1">
+      <w:start w:val="1"/>
+      <w:numFmt w:val="bullet"/>
+      <w:lvlText w:val=""/>
+      <w:lvlJc w:val="left"/>
+      <w:pPr>
+        <w:ind w:left="2880" w:hanging="360"/>
+      </w:pPr>
+      <w:rPr>
+        <w:rFonts w:ascii="Symbol" w:hAnsi="Symbol" w:hint="default"/>
+      </w:rPr>
+    </w:lvl>
+    <w:lvl w:ilvl="4" w:tplc="04090003" w:tentative="1">
+      <w:start w:val="1"/>
+      <w:numFmt w:val="bullet"/>
+      <w:lvlText w:val="o"/>
+      <w:lvlJc w:val="left"/>
+      <w:pPr>
+        <w:ind w:left="3600" w:hanging="360"/>
+      </w:pPr>
+      <w:rPr>
+        <w:rFonts w:ascii="Courier New" w:hAnsi="Courier New" w:cs="Courier New" w:hint="default"/>
+      </w:rPr>
+    </w:lvl>
+    <w:lvl w:ilvl="5" w:tplc="04090005" w:tentative="1">
+      <w:start w:val="1"/>
+      <w:numFmt w:val="bullet"/>
+      <w:lvlText w:val=""/>
+      <w:lvlJc w:val="left"/>
+      <w:pPr>
+        <w:ind w:left="4320" w:hanging="360"/>
+      </w:pPr>
+      <w:rPr>
+        <w:rFonts w:ascii="Wingdings" w:hAnsi="Wingdings" w:hint="default"/>
+      </w:rPr>
+    </w:lvl>
+    <w:lvl w:ilvl="6" w:tplc="04090001" w:tentative="1">
+      <w:start w:val="1"/>
+      <w:numFmt w:val="bullet"/>
+      <w:lvlText w:val=""/>
+      <w:lvlJc w:val="left"/>
+      <w:pPr>
+        <w:ind w:left="5040" w:hanging="360"/>
+      </w:pPr>
+      <w:rPr>
+        <w:rFonts w:ascii="Symbol" w:hAnsi="Symbol" w:hint="default"/>
+      </w:rPr>
+    </w:lvl>
+    <w:lvl w:ilvl="7" w:tplc="04090003" w:tentative="1">
+      <w:start w:val="1"/>
+      <w:numFmt w:val="bullet"/>
+      <w:lvlText w:val="o"/>
+      <w:lvlJc w:val="left"/>
+      <w:pPr>
+        <w:ind w:left="5760" w:hanging="360"/>
+      </w:pPr>
+      <w:rPr>
+        <w:rFonts w:ascii="Courier New" w:hAnsi="Courier New" w:cs="Courier New" w:hint="default"/>
+      </w:rPr>
+    </w:lvl>
+    <w:lvl w:ilvl="8" w:tplc="04090005" w:tentative="1">
+      <w:start w:val="1"/>
+      <w:numFmt w:val="bullet"/>
+      <w:lvlText w:val=""/>
+      <w:lvlJc w:val="left"/>
+      <w:pPr>
+        <w:ind w:left="6480" w:hanging="360"/>
+      </w:pPr>
+      <w:rPr>
+        <w:rFonts w:ascii="Wingdings" w:hAnsi="Wingdings" w:hint="default"/>
+      </w:rPr>
+    </w:lvl>
+  </w:abstractNum>
   <w:num w:numId="1">
+    <w:abstractNumId w:val="1"/>
+  </w:num>
+  <w:num w:numId="2">
+    <w:abstractNumId w:val="3"/>
+  </w:num>
+  <w:num w:numId="3">
     <w:abstractNumId w:val="0"/>
+  </w:num>
+  <w:num w:numId="4">
+    <w:abstractNumId w:val="4"/>
+  </w:num>
+  <w:num w:numId="5">
+    <w:abstractNumId w:val="2"/>
   </w:num>
 </w:numbering>
 </file>
@@ -502,6 +1043,7 @@
     <w:lsdException w:name="HTML Sample" w:semiHidden="1" w:unhideWhenUsed="1"/>
     <w:lsdException w:name="HTML Typewriter" w:semiHidden="1" w:unhideWhenUsed="1"/>
     <w:lsdException w:name="HTML Variable" w:semiHidden="1" w:unhideWhenUsed="1"/>
+    <w:lsdException w:name="Normal Table" w:semiHidden="1" w:unhideWhenUsed="1"/>
     <w:lsdException w:name="annotation subject" w:semiHidden="1" w:unhideWhenUsed="1"/>
     <w:lsdException w:name="No List" w:semiHidden="1" w:unhideWhenUsed="1"/>
     <w:lsdException w:name="Outline List 1" w:semiHidden="1" w:unhideWhenUsed="1"/>
@@ -548,8 +1090,10 @@
     <w:lsdException w:name="Table Subtle 2" w:semiHidden="1" w:unhideWhenUsed="1"/>
     <w:lsdException w:name="Table Web 1" w:semiHidden="1" w:unhideWhenUsed="1"/>
     <w:lsdException w:name="Table Web 2" w:semiHidden="1" w:unhideWhenUsed="1"/>
+    <w:lsdException w:name="Table Web 3" w:semiHidden="1" w:unhideWhenUsed="1"/>
     <w:lsdException w:name="Balloon Text" w:semiHidden="1" w:unhideWhenUsed="1"/>
     <w:lsdException w:name="Table Grid" w:uiPriority="39"/>
+    <w:lsdException w:name="Table Theme" w:semiHidden="1" w:unhideWhenUsed="1"/>
     <w:lsdException w:name="Placeholder Text" w:semiHidden="1"/>
     <w:lsdException w:name="No Spacing" w:uiPriority="1" w:qFormat="1"/>
     <w:lsdException w:name="Light Shading" w:uiPriority="60"/>
@@ -835,6 +1379,17 @@
       <w:sz w:val="32"/>
       <w:szCs w:val="32"/>
     </w:rPr>
+  </w:style>
+  <w:style w:type="paragraph" w:styleId="ListParagraph">
+    <w:name w:val="List Paragraph"/>
+    <w:basedOn w:val="Normal"/>
+    <w:uiPriority w:val="34"/>
+    <w:qFormat/>
+    <w:rsid w:val="00E502C9"/>
+    <w:pPr>
+      <w:ind w:left="720"/>
+      <w:contextualSpacing/>
+    </w:pPr>
   </w:style>
 </w:styles>
 </file>

</xml_diff>

<commit_message>
get auto complete box  basically working
</commit_message>
<xml_diff>
--- a/Checkpoint I.docx
+++ b/Checkpoint I.docx
@@ -43,7 +43,7 @@
         </w:numPr>
       </w:pPr>
       <w:r>
-        <w:t>CRUD Books</w:t>
+        <w:t>Generating small and large suggestions</w:t>
       </w:r>
     </w:p>
     <w:p>
@@ -55,7 +55,7 @@
         </w:numPr>
       </w:pPr>
       <w:r>
-        <w:t>UI saves books on type</w:t>
+        <w:t>Created easy to use wrapper around model</w:t>
       </w:r>
     </w:p>
     <w:p>
@@ -67,20 +67,10 @@
         </w:numPr>
       </w:pPr>
       <w:r>
-        <w:t>AI service started</w:t>
-      </w:r>
-    </w:p>
-    <w:p>
-      <w:pPr>
-        <w:pStyle w:val="ListParagraph"/>
-        <w:numPr>
-          <w:ilvl w:val="0"/>
-          <w:numId w:val="2"/>
-        </w:numPr>
-      </w:pPr>
-      <w:r>
-        <w:t>UI cleaned up a bit</w:t>
-      </w:r>
+        <w:t>Set up AI grpc service</w:t>
+      </w:r>
+      <w:bookmarkStart w:id="0" w:name="_GoBack"/>
+      <w:bookmarkEnd w:id="0"/>
     </w:p>
     <w:p>
       <w:pPr>
@@ -135,10 +125,8 @@
         </w:numPr>
       </w:pPr>
       <w:r>
-        <w:t>Learn grpc with python</w:t>
-      </w:r>
-      <w:bookmarkStart w:id="0" w:name="_GoBack"/>
-      <w:bookmarkEnd w:id="0"/>
+        <w:t>Frontend autocomplete dropdown</w:t>
+      </w:r>
     </w:p>
     <w:p>
       <w:pPr>
@@ -149,7 +137,7 @@
         </w:numPr>
       </w:pPr>
       <w:r>
-        <w:t>Learning enough of the tensorflow library to utilize ai models.</w:t>
+        <w:t>Getting good training data</w:t>
       </w:r>
     </w:p>
     <w:p>
@@ -205,19 +193,7 @@
         </w:numPr>
       </w:pPr>
       <w:r>
-        <w:t>Removing web sockets as its not needed.</w:t>
-      </w:r>
-    </w:p>
-    <w:p>
-      <w:pPr>
-        <w:pStyle w:val="ListParagraph"/>
-        <w:numPr>
-          <w:ilvl w:val="0"/>
-          <w:numId w:val="4"/>
-        </w:numPr>
-      </w:pPr>
-      <w:r>
-        <w:t>Replace time for web sockets with time figuring out python and tensorflow.</w:t>
+        <w:t>N/A</w:t>
       </w:r>
     </w:p>
     <w:p>
@@ -285,7 +261,7 @@
         </w:numPr>
       </w:pPr>
       <w:r>
-        <w:t>Not that I know of</w:t>
+        <w:t>N/A</w:t>
       </w:r>
     </w:p>
     <w:p/>

</xml_diff>

<commit_message>
get multiple ia images running at the same time
</commit_message>
<xml_diff>
--- a/Checkpoint I.docx
+++ b/Checkpoint I.docx
@@ -43,7 +43,7 @@
         </w:numPr>
       </w:pPr>
       <w:r>
-        <w:t>Generating small and large suggestions</w:t>
+        <w:t>Created auto complete</w:t>
       </w:r>
     </w:p>
     <w:p>
@@ -55,22 +55,8 @@
         </w:numPr>
       </w:pPr>
       <w:r>
-        <w:t>Created easy to use wrapper around model</w:t>
-      </w:r>
-    </w:p>
-    <w:p>
-      <w:pPr>
-        <w:pStyle w:val="ListParagraph"/>
-        <w:numPr>
-          <w:ilvl w:val="0"/>
-          <w:numId w:val="2"/>
-        </w:numPr>
-      </w:pPr>
-      <w:r>
-        <w:t>Set up AI grpc service</w:t>
-      </w:r>
-      <w:bookmarkStart w:id="0" w:name="_GoBack"/>
-      <w:bookmarkEnd w:id="0"/>
+        <w:t>Hooked up both large and small text generations</w:t>
+      </w:r>
     </w:p>
     <w:p>
       <w:pPr>
@@ -125,7 +111,51 @@
         </w:numPr>
       </w:pPr>
       <w:r>
-        <w:t>Frontend autocomplete dropdown</w:t>
+        <w:t>Just need to train the models well</w:t>
+      </w:r>
+    </w:p>
+    <w:p>
+      <w:pPr>
+        <w:pStyle w:val="Heading1"/>
+        <w:rPr>
+          <w:rFonts w:eastAsia="Times New Roman"/>
+        </w:rPr>
+      </w:pPr>
+      <w:r>
+        <w:rPr>
+          <w:rFonts w:eastAsia="Times New Roman"/>
+        </w:rPr>
+        <w:t>P</w:t>
+      </w:r>
+      <w:r>
+        <w:rPr>
+          <w:rFonts w:eastAsia="Times New Roman"/>
+        </w:rPr>
+        <w:t xml:space="preserve">ossible </w:t>
+      </w:r>
+      <w:r>
+        <w:rPr>
+          <w:rFonts w:eastAsia="Times New Roman"/>
+        </w:rPr>
+        <w:t>C</w:t>
+      </w:r>
+      <w:r>
+        <w:rPr>
+          <w:rFonts w:eastAsia="Times New Roman"/>
+        </w:rPr>
+        <w:t xml:space="preserve">hanges to </w:t>
+      </w:r>
+      <w:r>
+        <w:rPr>
+          <w:rFonts w:eastAsia="Times New Roman"/>
+        </w:rPr>
+        <w:t>M</w:t>
+      </w:r>
+      <w:r>
+        <w:rPr>
+          <w:rFonts w:eastAsia="Times New Roman"/>
+        </w:rPr>
+        <w:t>ilestones</w:t>
       </w:r>
     </w:p>
     <w:p>
@@ -133,55 +163,20 @@
         <w:pStyle w:val="ListParagraph"/>
         <w:numPr>
           <w:ilvl w:val="0"/>
-          <w:numId w:val="3"/>
+          <w:numId w:val="6"/>
         </w:numPr>
-      </w:pPr>
-      <w:r>
-        <w:t>Getting good training data</w:t>
-      </w:r>
-    </w:p>
-    <w:p>
-      <w:pPr>
-        <w:pStyle w:val="Heading1"/>
-        <w:rPr>
-          <w:rFonts w:eastAsia="Times New Roman"/>
-        </w:rPr>
-      </w:pPr>
-      <w:r>
-        <w:rPr>
-          <w:rFonts w:eastAsia="Times New Roman"/>
-        </w:rPr>
-        <w:t>P</w:t>
-      </w:r>
-      <w:r>
-        <w:rPr>
-          <w:rFonts w:eastAsia="Times New Roman"/>
-        </w:rPr>
-        <w:t xml:space="preserve">ossible </w:t>
-      </w:r>
-      <w:r>
-        <w:rPr>
-          <w:rFonts w:eastAsia="Times New Roman"/>
-        </w:rPr>
-        <w:t>C</w:t>
-      </w:r>
-      <w:r>
-        <w:rPr>
-          <w:rFonts w:eastAsia="Times New Roman"/>
-        </w:rPr>
-        <w:t xml:space="preserve">hanges to </w:t>
-      </w:r>
-      <w:r>
-        <w:rPr>
-          <w:rFonts w:eastAsia="Times New Roman"/>
-        </w:rPr>
-        <w:t>M</w:t>
-      </w:r>
-      <w:r>
-        <w:rPr>
-          <w:rFonts w:eastAsia="Times New Roman"/>
-        </w:rPr>
-        <w:t>ilestones</w:t>
+        <w:rPr>
+          <w:strike/>
+        </w:rPr>
+      </w:pPr>
+      <w:r>
+        <w:rPr>
+          <w:strike/>
+        </w:rPr>
+        <w:t>Mar 9 – AI – train genre/parameter specific models</w:t>
+      </w:r>
+      <w:r>
+        <w:t xml:space="preserve"> Create autocomplete drop down</w:t>
       </w:r>
     </w:p>
     <w:p>
@@ -189,12 +184,112 @@
         <w:pStyle w:val="ListParagraph"/>
         <w:numPr>
           <w:ilvl w:val="0"/>
-          <w:numId w:val="4"/>
+          <w:numId w:val="6"/>
         </w:numPr>
-      </w:pPr>
-      <w:r>
-        <w:t>N/A</w:t>
-      </w:r>
+        <w:rPr>
+          <w:color w:val="FF0000"/>
+        </w:rPr>
+      </w:pPr>
+      <w:r>
+        <w:rPr>
+          <w:color w:val="FF0000"/>
+        </w:rPr>
+        <w:t>Mar 16 – Spring Break</w:t>
+      </w:r>
+    </w:p>
+    <w:p>
+      <w:pPr>
+        <w:pStyle w:val="ListParagraph"/>
+        <w:numPr>
+          <w:ilvl w:val="0"/>
+          <w:numId w:val="6"/>
+        </w:numPr>
+      </w:pPr>
+      <w:r>
+        <w:t>Mar 23 –</w:t>
+      </w:r>
+      <w:r>
+        <w:t xml:space="preserve"> </w:t>
+      </w:r>
+      <w:r>
+        <w:t>train genre/parameter specific models</w:t>
+      </w:r>
+    </w:p>
+    <w:p>
+      <w:pPr>
+        <w:pStyle w:val="ListParagraph"/>
+        <w:numPr>
+          <w:ilvl w:val="0"/>
+          <w:numId w:val="6"/>
+        </w:numPr>
+      </w:pPr>
+      <w:r>
+        <w:t>Mar 30 –</w:t>
+      </w:r>
+      <w:r>
+        <w:t xml:space="preserve"> add book genres and connect genres to models</w:t>
+      </w:r>
+    </w:p>
+    <w:p>
+      <w:pPr>
+        <w:pStyle w:val="ListParagraph"/>
+        <w:numPr>
+          <w:ilvl w:val="0"/>
+          <w:numId w:val="6"/>
+        </w:numPr>
+        <w:rPr>
+          <w:color w:val="FF0000"/>
+        </w:rPr>
+      </w:pPr>
+      <w:r>
+        <w:rPr>
+          <w:color w:val="FF0000"/>
+        </w:rPr>
+        <w:t>Apr 6 – Final Presentation</w:t>
+      </w:r>
+    </w:p>
+    <w:p>
+      <w:pPr>
+        <w:pStyle w:val="ListParagraph"/>
+        <w:numPr>
+          <w:ilvl w:val="0"/>
+          <w:numId w:val="6"/>
+        </w:numPr>
+        <w:rPr>
+          <w:color w:val="FF0000"/>
+        </w:rPr>
+      </w:pPr>
+      <w:r>
+        <w:rPr>
+          <w:color w:val="FF0000"/>
+        </w:rPr>
+        <w:t>Apr 13 – Final Presentation / Project Defense</w:t>
+      </w:r>
+    </w:p>
+    <w:p>
+      <w:pPr>
+        <w:pStyle w:val="ListParagraph"/>
+        <w:numPr>
+          <w:ilvl w:val="0"/>
+          <w:numId w:val="6"/>
+        </w:numPr>
+        <w:rPr>
+          <w:color w:val="FF0000"/>
+        </w:rPr>
+      </w:pPr>
+      <w:r>
+        <w:rPr>
+          <w:color w:val="FF0000"/>
+        </w:rPr>
+        <w:t>Apr 20 – Project Defense</w:t>
+      </w:r>
+    </w:p>
+    <w:p>
+      <w:pPr>
+        <w:pStyle w:val="ListParagraph"/>
+      </w:pPr>
+      <w:bookmarkStart w:id="0" w:name="_GoBack"/>
+      <w:bookmarkEnd w:id="0"/>
     </w:p>
     <w:p>
       <w:pPr>
@@ -540,6 +635,95 @@
     </w:lvl>
   </w:abstractNum>
   <w:abstractNum w:abstractNumId="2" w15:restartNumberingAfterBreak="0">
+    <w:nsid w:val="531514A8"/>
+    <w:multiLevelType w:val="hybridMultilevel"/>
+    <w:tmpl w:val="8BF6FDBC"/>
+    <w:lvl w:ilvl="0" w:tplc="F8D0F97C">
+      <w:start w:val="10"/>
+      <w:numFmt w:val="decimal"/>
+      <w:lvlText w:val="%1."/>
+      <w:lvlJc w:val="left"/>
+      <w:pPr>
+        <w:ind w:left="720" w:hanging="360"/>
+      </w:pPr>
+      <w:rPr>
+        <w:rFonts w:hint="default"/>
+      </w:rPr>
+    </w:lvl>
+    <w:lvl w:ilvl="1" w:tplc="04090019" w:tentative="1">
+      <w:start w:val="1"/>
+      <w:numFmt w:val="lowerLetter"/>
+      <w:lvlText w:val="%2."/>
+      <w:lvlJc w:val="left"/>
+      <w:pPr>
+        <w:ind w:left="1440" w:hanging="360"/>
+      </w:pPr>
+    </w:lvl>
+    <w:lvl w:ilvl="2" w:tplc="0409001B" w:tentative="1">
+      <w:start w:val="1"/>
+      <w:numFmt w:val="lowerRoman"/>
+      <w:lvlText w:val="%3."/>
+      <w:lvlJc w:val="right"/>
+      <w:pPr>
+        <w:ind w:left="2160" w:hanging="180"/>
+      </w:pPr>
+    </w:lvl>
+    <w:lvl w:ilvl="3" w:tplc="0409000F" w:tentative="1">
+      <w:start w:val="1"/>
+      <w:numFmt w:val="decimal"/>
+      <w:lvlText w:val="%4."/>
+      <w:lvlJc w:val="left"/>
+      <w:pPr>
+        <w:ind w:left="2880" w:hanging="360"/>
+      </w:pPr>
+    </w:lvl>
+    <w:lvl w:ilvl="4" w:tplc="04090019" w:tentative="1">
+      <w:start w:val="1"/>
+      <w:numFmt w:val="lowerLetter"/>
+      <w:lvlText w:val="%5."/>
+      <w:lvlJc w:val="left"/>
+      <w:pPr>
+        <w:ind w:left="3600" w:hanging="360"/>
+      </w:pPr>
+    </w:lvl>
+    <w:lvl w:ilvl="5" w:tplc="0409001B" w:tentative="1">
+      <w:start w:val="1"/>
+      <w:numFmt w:val="lowerRoman"/>
+      <w:lvlText w:val="%6."/>
+      <w:lvlJc w:val="right"/>
+      <w:pPr>
+        <w:ind w:left="4320" w:hanging="180"/>
+      </w:pPr>
+    </w:lvl>
+    <w:lvl w:ilvl="6" w:tplc="0409000F" w:tentative="1">
+      <w:start w:val="1"/>
+      <w:numFmt w:val="decimal"/>
+      <w:lvlText w:val="%7."/>
+      <w:lvlJc w:val="left"/>
+      <w:pPr>
+        <w:ind w:left="5040" w:hanging="360"/>
+      </w:pPr>
+    </w:lvl>
+    <w:lvl w:ilvl="7" w:tplc="04090019" w:tentative="1">
+      <w:start w:val="1"/>
+      <w:numFmt w:val="lowerLetter"/>
+      <w:lvlText w:val="%8."/>
+      <w:lvlJc w:val="left"/>
+      <w:pPr>
+        <w:ind w:left="5760" w:hanging="360"/>
+      </w:pPr>
+    </w:lvl>
+    <w:lvl w:ilvl="8" w:tplc="0409001B" w:tentative="1">
+      <w:start w:val="1"/>
+      <w:numFmt w:val="lowerRoman"/>
+      <w:lvlText w:val="%9."/>
+      <w:lvlJc w:val="right"/>
+      <w:pPr>
+        <w:ind w:left="6480" w:hanging="180"/>
+      </w:pPr>
+    </w:lvl>
+  </w:abstractNum>
+  <w:abstractNum w:abstractNumId="3" w15:restartNumberingAfterBreak="0">
     <w:nsid w:val="5D9F57DD"/>
     <w:multiLevelType w:val="hybridMultilevel"/>
     <w:tmpl w:val="1EECA2F6"/>
@@ -652,7 +836,7 @@
       </w:rPr>
     </w:lvl>
   </w:abstractNum>
-  <w:abstractNum w:abstractNumId="3" w15:restartNumberingAfterBreak="0">
+  <w:abstractNum w:abstractNumId="4" w15:restartNumberingAfterBreak="0">
     <w:nsid w:val="6F8478BE"/>
     <w:multiLevelType w:val="hybridMultilevel"/>
     <w:tmpl w:val="A2DECBD4"/>
@@ -765,7 +949,7 @@
       </w:rPr>
     </w:lvl>
   </w:abstractNum>
-  <w:abstractNum w:abstractNumId="4" w15:restartNumberingAfterBreak="0">
+  <w:abstractNum w:abstractNumId="5" w15:restartNumberingAfterBreak="0">
     <w:nsid w:val="78BD3A08"/>
     <w:multiLevelType w:val="hybridMultilevel"/>
     <w:tmpl w:val="12744A86"/>
@@ -882,15 +1066,18 @@
     <w:abstractNumId w:val="1"/>
   </w:num>
   <w:num w:numId="2">
-    <w:abstractNumId w:val="3"/>
+    <w:abstractNumId w:val="4"/>
   </w:num>
   <w:num w:numId="3">
     <w:abstractNumId w:val="0"/>
   </w:num>
   <w:num w:numId="4">
-    <w:abstractNumId w:val="4"/>
+    <w:abstractNumId w:val="5"/>
   </w:num>
   <w:num w:numId="5">
+    <w:abstractNumId w:val="3"/>
+  </w:num>
+  <w:num w:numId="6">
     <w:abstractNumId w:val="2"/>
   </w:num>
 </w:numbering>

</xml_diff>